<commit_message>
Thay đổi ngày 24/12
</commit_message>
<xml_diff>
--- a/UML_QuanLySuKien.docx
+++ b/UML_QuanLySuKien.docx
@@ -29487,9 +29487,9 @@
       <w:r>
         <w:rPr>
           <w:rFonts w:ascii="Times New Roman" w:hAnsi="Times New Roman" w:cs="Times New Roman"/>
+          <w:noProof/>
           <w:sz w:val="26"/>
           <w:szCs w:val="26"/>
-          <w:lang w:val="fr-FR"/>
         </w:rPr>
         <w:drawing>
           <wp:inline distT="0" distB="0" distL="0" distR="0" wp14:anchorId="2A273294" wp14:editId="33825061">
@@ -29555,14 +29555,14 @@
       <w:r>
         <w:rPr>
           <w:rFonts w:ascii="Times New Roman" w:hAnsi="Times New Roman" w:cs="Times New Roman"/>
+          <w:noProof/>
           <w:sz w:val="26"/>
           <w:szCs w:val="26"/>
-          <w:lang w:val="fr-FR"/>
         </w:rPr>
         <w:drawing>
           <wp:inline distT="0" distB="0" distL="0" distR="0" wp14:anchorId="59C3FC22" wp14:editId="083B63E3">
-            <wp:extent cx="5943600" cy="3842385"/>
-            <wp:effectExtent l="0" t="0" r="0" b="5715"/>
+            <wp:extent cx="5943600" cy="3376246"/>
+            <wp:effectExtent l="0" t="0" r="0" b="0"/>
             <wp:docPr id="71" name="Picture 71"/>
             <wp:cNvGraphicFramePr>
               <a:graphicFrameLocks xmlns:a="http://schemas.openxmlformats.org/drawingml/2006/main" noChangeAspect="1"/>
@@ -29583,7 +29583,7 @@
                   <pic:spPr>
                     <a:xfrm>
                       <a:off x="0" y="0"/>
-                      <a:ext cx="5943600" cy="3842385"/>
+                      <a:ext cx="5947165" cy="3378271"/>
                     </a:xfrm>
                     <a:prstGeom prst="rect">
                       <a:avLst/>
@@ -29595,21 +29595,6 @@
           </wp:inline>
         </w:drawing>
       </w:r>
-    </w:p>
-    <w:p>
-      <w:pPr>
-        <w:pStyle w:val="ListParagraph"/>
-        <w:tabs>
-          <w:tab w:val="left" w:pos="7688"/>
-        </w:tabs>
-        <w:spacing w:line="360" w:lineRule="auto"/>
-        <w:rPr>
-          <w:rFonts w:ascii="Times New Roman" w:hAnsi="Times New Roman" w:cs="Times New Roman"/>
-          <w:sz w:val="26"/>
-          <w:szCs w:val="26"/>
-          <w:lang w:val="fr-FR"/>
-        </w:rPr>
-      </w:pPr>
     </w:p>
     <w:p>
       <w:pPr>
@@ -29632,15 +29617,14 @@
           <w:szCs w:val="26"/>
           <w:lang w:val="fr-FR"/>
         </w:rPr>
-        <w:lastRenderedPageBreak/>
         <w:tab/>
       </w:r>
       <w:r>
         <w:rPr>
           <w:rFonts w:ascii="Times New Roman" w:hAnsi="Times New Roman" w:cs="Times New Roman"/>
+          <w:noProof/>
           <w:sz w:val="26"/>
           <w:szCs w:val="26"/>
-          <w:lang w:val="fr-FR"/>
         </w:rPr>
         <w:drawing>
           <wp:inline distT="0" distB="0" distL="0" distR="0" wp14:anchorId="7758B8E3" wp14:editId="5C806E16">
@@ -29696,9 +29680,9 @@
       <w:r>
         <w:rPr>
           <w:rFonts w:ascii="Times New Roman" w:hAnsi="Times New Roman" w:cs="Times New Roman"/>
+          <w:noProof/>
           <w:sz w:val="26"/>
           <w:szCs w:val="26"/>
-          <w:lang w:val="fr-FR"/>
         </w:rPr>
         <w:lastRenderedPageBreak/>
         <w:drawing>
@@ -29740,9 +29724,9 @@
       <w:r>
         <w:rPr>
           <w:rFonts w:ascii="Times New Roman" w:hAnsi="Times New Roman" w:cs="Times New Roman"/>
+          <w:noProof/>
           <w:sz w:val="26"/>
           <w:szCs w:val="26"/>
-          <w:lang w:val="fr-FR"/>
         </w:rPr>
         <w:drawing>
           <wp:inline distT="0" distB="0" distL="0" distR="0" wp14:anchorId="5A43F876" wp14:editId="3ADE9A6B">
@@ -29783,9 +29767,9 @@
       <w:r>
         <w:rPr>
           <w:rFonts w:ascii="Times New Roman" w:hAnsi="Times New Roman" w:cs="Times New Roman"/>
+          <w:noProof/>
           <w:sz w:val="26"/>
           <w:szCs w:val="26"/>
-          <w:lang w:val="fr-FR"/>
         </w:rPr>
         <w:lastRenderedPageBreak/>
         <w:drawing>
@@ -29827,9 +29811,9 @@
       <w:r>
         <w:rPr>
           <w:rFonts w:ascii="Times New Roman" w:hAnsi="Times New Roman" w:cs="Times New Roman"/>
+          <w:noProof/>
           <w:sz w:val="26"/>
           <w:szCs w:val="26"/>
-          <w:lang w:val="fr-FR"/>
         </w:rPr>
         <w:drawing>
           <wp:inline distT="0" distB="0" distL="0" distR="0" wp14:anchorId="65BD76B1" wp14:editId="0C69A1C3">
@@ -29870,9 +29854,9 @@
       <w:r>
         <w:rPr>
           <w:rFonts w:ascii="Times New Roman" w:hAnsi="Times New Roman" w:cs="Times New Roman"/>
+          <w:noProof/>
           <w:sz w:val="26"/>
           <w:szCs w:val="26"/>
-          <w:lang w:val="fr-FR"/>
         </w:rPr>
         <w:lastRenderedPageBreak/>
         <w:drawing>
@@ -29914,9 +29898,9 @@
       <w:r>
         <w:rPr>
           <w:rFonts w:ascii="Times New Roman" w:hAnsi="Times New Roman" w:cs="Times New Roman"/>
+          <w:noProof/>
           <w:sz w:val="26"/>
           <w:szCs w:val="26"/>
-          <w:lang w:val="fr-FR"/>
         </w:rPr>
         <w:drawing>
           <wp:inline distT="0" distB="0" distL="0" distR="0" wp14:anchorId="6F70BF6A" wp14:editId="23490CC7">
@@ -29957,15 +29941,15 @@
       <w:r>
         <w:rPr>
           <w:rFonts w:ascii="Times New Roman" w:hAnsi="Times New Roman" w:cs="Times New Roman"/>
+          <w:noProof/>
           <w:sz w:val="26"/>
           <w:szCs w:val="26"/>
-          <w:lang w:val="fr-FR"/>
         </w:rPr>
         <w:lastRenderedPageBreak/>
         <w:drawing>
           <wp:inline distT="0" distB="0" distL="0" distR="0" wp14:anchorId="02C214E2" wp14:editId="7FFAA6B7">
-            <wp:extent cx="5943600" cy="3732530"/>
-            <wp:effectExtent l="0" t="0" r="0" b="1270"/>
+            <wp:extent cx="5942930" cy="5205046"/>
+            <wp:effectExtent l="0" t="0" r="1270" b="0"/>
             <wp:docPr id="73" name="Picture 73"/>
             <wp:cNvGraphicFramePr>
               <a:graphicFrameLocks xmlns:a="http://schemas.openxmlformats.org/drawingml/2006/main" noChangeAspect="1"/>
@@ -29986,7 +29970,7 @@
                   <pic:spPr>
                     <a:xfrm>
                       <a:off x="0" y="0"/>
-                      <a:ext cx="5943600" cy="3732530"/>
+                      <a:ext cx="6000157" cy="5255168"/>
                     </a:xfrm>
                     <a:prstGeom prst="rect">
                       <a:avLst/>
@@ -30034,12 +30018,12 @@
       </w:r>
       <w:r>
         <w:rPr>
-          <w:lang w:val="fr-FR"/>
+          <w:noProof/>
         </w:rPr>
         <w:drawing>
           <wp:inline distT="0" distB="0" distL="0" distR="0" wp14:anchorId="74BC9021" wp14:editId="52FED06F">
-            <wp:extent cx="4183743" cy="5464013"/>
-            <wp:effectExtent l="0" t="0" r="7620" b="3810"/>
+            <wp:extent cx="6171699" cy="7069016"/>
+            <wp:effectExtent l="0" t="0" r="635" b="0"/>
             <wp:docPr id="81" name="Picture 81"/>
             <wp:cNvGraphicFramePr>
               <a:graphicFrameLocks xmlns:a="http://schemas.openxmlformats.org/drawingml/2006/main" noChangeAspect="1"/>
@@ -30060,7 +30044,7 @@
                   <pic:spPr>
                     <a:xfrm>
                       <a:off x="0" y="0"/>
-                      <a:ext cx="4183743" cy="5464013"/>
+                      <a:ext cx="6201815" cy="7103511"/>
                     </a:xfrm>
                     <a:prstGeom prst="rect">
                       <a:avLst/>
@@ -30072,6 +30056,61 @@
           </wp:inline>
         </w:drawing>
       </w:r>
+    </w:p>
+    <w:p>
+      <w:pPr>
+        <w:rPr>
+          <w:lang w:val="fr-FR"/>
+        </w:rPr>
+      </w:pPr>
+    </w:p>
+    <w:p>
+      <w:pPr>
+        <w:rPr>
+          <w:lang w:val="fr-FR"/>
+        </w:rPr>
+      </w:pPr>
+      <w:r>
+        <w:rPr>
+          <w:lang w:val="fr-FR"/>
+        </w:rPr>
+        <w:lastRenderedPageBreak/>
+        <w:drawing>
+          <wp:inline distT="0" distB="0" distL="0" distR="0" wp14:anchorId="0166FC25" wp14:editId="654EFC69">
+            <wp:extent cx="5943600" cy="5534660"/>
+            <wp:effectExtent l="0" t="0" r="0" b="8890"/>
+            <wp:docPr id="34" name="Picture 34"/>
+            <wp:cNvGraphicFramePr>
+              <a:graphicFrameLocks xmlns:a="http://schemas.openxmlformats.org/drawingml/2006/main" noChangeAspect="1"/>
+            </wp:cNvGraphicFramePr>
+            <a:graphic xmlns:a="http://schemas.openxmlformats.org/drawingml/2006/main">
+              <a:graphicData uri="http://schemas.openxmlformats.org/drawingml/2006/picture">
+                <pic:pic xmlns:pic="http://schemas.openxmlformats.org/drawingml/2006/picture">
+                  <pic:nvPicPr>
+                    <pic:cNvPr id="1" name=""/>
+                    <pic:cNvPicPr/>
+                  </pic:nvPicPr>
+                  <pic:blipFill>
+                    <a:blip r:embed="rId28"/>
+                    <a:stretch>
+                      <a:fillRect/>
+                    </a:stretch>
+                  </pic:blipFill>
+                  <pic:spPr>
+                    <a:xfrm>
+                      <a:off x="0" y="0"/>
+                      <a:ext cx="5943600" cy="5534660"/>
+                    </a:xfrm>
+                    <a:prstGeom prst="rect">
+                      <a:avLst/>
+                    </a:prstGeom>
+                  </pic:spPr>
+                </pic:pic>
+              </a:graphicData>
+            </a:graphic>
+          </wp:inline>
+        </w:drawing>
+      </w:r>
       <w:bookmarkStart w:id="44" w:name="_GoBack"/>
       <w:bookmarkEnd w:id="44"/>
     </w:p>
@@ -30081,6 +30120,331 @@
           <w:lang w:val="fr-FR"/>
         </w:rPr>
       </w:pPr>
+      <w:r>
+        <w:rPr>
+          <w:lang w:val="fr-FR"/>
+        </w:rPr>
+        <w:lastRenderedPageBreak/>
+        <w:drawing>
+          <wp:inline distT="0" distB="0" distL="0" distR="0" wp14:anchorId="1859245D" wp14:editId="74A4E76C">
+            <wp:extent cx="5943600" cy="2807970"/>
+            <wp:effectExtent l="0" t="0" r="0" b="0"/>
+            <wp:docPr id="68" name="Picture 68"/>
+            <wp:cNvGraphicFramePr>
+              <a:graphicFrameLocks xmlns:a="http://schemas.openxmlformats.org/drawingml/2006/main" noChangeAspect="1"/>
+            </wp:cNvGraphicFramePr>
+            <a:graphic xmlns:a="http://schemas.openxmlformats.org/drawingml/2006/main">
+              <a:graphicData uri="http://schemas.openxmlformats.org/drawingml/2006/picture">
+                <pic:pic xmlns:pic="http://schemas.openxmlformats.org/drawingml/2006/picture">
+                  <pic:nvPicPr>
+                    <pic:cNvPr id="1" name=""/>
+                    <pic:cNvPicPr/>
+                  </pic:nvPicPr>
+                  <pic:blipFill>
+                    <a:blip r:embed="rId29"/>
+                    <a:stretch>
+                      <a:fillRect/>
+                    </a:stretch>
+                  </pic:blipFill>
+                  <pic:spPr>
+                    <a:xfrm>
+                      <a:off x="0" y="0"/>
+                      <a:ext cx="5943600" cy="2807970"/>
+                    </a:xfrm>
+                    <a:prstGeom prst="rect">
+                      <a:avLst/>
+                    </a:prstGeom>
+                  </pic:spPr>
+                </pic:pic>
+              </a:graphicData>
+            </a:graphic>
+          </wp:inline>
+        </w:drawing>
+      </w:r>
+      <w:r>
+        <w:rPr>
+          <w:lang w:val="fr-FR"/>
+        </w:rPr>
+        <w:lastRenderedPageBreak/>
+        <w:drawing>
+          <wp:inline distT="0" distB="0" distL="0" distR="0" wp14:anchorId="73265FB6" wp14:editId="70C3384B">
+            <wp:extent cx="5943600" cy="5436870"/>
+            <wp:effectExtent l="0" t="0" r="0" b="0"/>
+            <wp:docPr id="69" name="Picture 69"/>
+            <wp:cNvGraphicFramePr>
+              <a:graphicFrameLocks xmlns:a="http://schemas.openxmlformats.org/drawingml/2006/main" noChangeAspect="1"/>
+            </wp:cNvGraphicFramePr>
+            <a:graphic xmlns:a="http://schemas.openxmlformats.org/drawingml/2006/main">
+              <a:graphicData uri="http://schemas.openxmlformats.org/drawingml/2006/picture">
+                <pic:pic xmlns:pic="http://schemas.openxmlformats.org/drawingml/2006/picture">
+                  <pic:nvPicPr>
+                    <pic:cNvPr id="1" name=""/>
+                    <pic:cNvPicPr/>
+                  </pic:nvPicPr>
+                  <pic:blipFill>
+                    <a:blip r:embed="rId30"/>
+                    <a:stretch>
+                      <a:fillRect/>
+                    </a:stretch>
+                  </pic:blipFill>
+                  <pic:spPr>
+                    <a:xfrm>
+                      <a:off x="0" y="0"/>
+                      <a:ext cx="5943600" cy="5436870"/>
+                    </a:xfrm>
+                    <a:prstGeom prst="rect">
+                      <a:avLst/>
+                    </a:prstGeom>
+                  </pic:spPr>
+                </pic:pic>
+              </a:graphicData>
+            </a:graphic>
+          </wp:inline>
+        </w:drawing>
+      </w:r>
+      <w:r>
+        <w:rPr>
+          <w:lang w:val="fr-FR"/>
+        </w:rPr>
+        <w:lastRenderedPageBreak/>
+        <w:drawing>
+          <wp:inline distT="0" distB="0" distL="0" distR="0" wp14:anchorId="527BE874" wp14:editId="19C1BF5E">
+            <wp:extent cx="5943600" cy="2977515"/>
+            <wp:effectExtent l="0" t="0" r="0" b="0"/>
+            <wp:docPr id="76" name="Picture 76"/>
+            <wp:cNvGraphicFramePr>
+              <a:graphicFrameLocks xmlns:a="http://schemas.openxmlformats.org/drawingml/2006/main" noChangeAspect="1"/>
+            </wp:cNvGraphicFramePr>
+            <a:graphic xmlns:a="http://schemas.openxmlformats.org/drawingml/2006/main">
+              <a:graphicData uri="http://schemas.openxmlformats.org/drawingml/2006/picture">
+                <pic:pic xmlns:pic="http://schemas.openxmlformats.org/drawingml/2006/picture">
+                  <pic:nvPicPr>
+                    <pic:cNvPr id="1" name=""/>
+                    <pic:cNvPicPr/>
+                  </pic:nvPicPr>
+                  <pic:blipFill>
+                    <a:blip r:embed="rId31"/>
+                    <a:stretch>
+                      <a:fillRect/>
+                    </a:stretch>
+                  </pic:blipFill>
+                  <pic:spPr>
+                    <a:xfrm>
+                      <a:off x="0" y="0"/>
+                      <a:ext cx="5943600" cy="2977515"/>
+                    </a:xfrm>
+                    <a:prstGeom prst="rect">
+                      <a:avLst/>
+                    </a:prstGeom>
+                  </pic:spPr>
+                </pic:pic>
+              </a:graphicData>
+            </a:graphic>
+          </wp:inline>
+        </w:drawing>
+      </w:r>
+      <w:r>
+        <w:rPr>
+          <w:lang w:val="fr-FR"/>
+        </w:rPr>
+        <w:drawing>
+          <wp:inline distT="0" distB="0" distL="0" distR="0" wp14:anchorId="56D389C9" wp14:editId="426DD3E8">
+            <wp:extent cx="5943600" cy="5183505"/>
+            <wp:effectExtent l="0" t="0" r="0" b="0"/>
+            <wp:docPr id="82" name="Picture 82"/>
+            <wp:cNvGraphicFramePr>
+              <a:graphicFrameLocks xmlns:a="http://schemas.openxmlformats.org/drawingml/2006/main" noChangeAspect="1"/>
+            </wp:cNvGraphicFramePr>
+            <a:graphic xmlns:a="http://schemas.openxmlformats.org/drawingml/2006/main">
+              <a:graphicData uri="http://schemas.openxmlformats.org/drawingml/2006/picture">
+                <pic:pic xmlns:pic="http://schemas.openxmlformats.org/drawingml/2006/picture">
+                  <pic:nvPicPr>
+                    <pic:cNvPr id="1" name=""/>
+                    <pic:cNvPicPr/>
+                  </pic:nvPicPr>
+                  <pic:blipFill>
+                    <a:blip r:embed="rId32"/>
+                    <a:stretch>
+                      <a:fillRect/>
+                    </a:stretch>
+                  </pic:blipFill>
+                  <pic:spPr>
+                    <a:xfrm>
+                      <a:off x="0" y="0"/>
+                      <a:ext cx="5943600" cy="5183505"/>
+                    </a:xfrm>
+                    <a:prstGeom prst="rect">
+                      <a:avLst/>
+                    </a:prstGeom>
+                  </pic:spPr>
+                </pic:pic>
+              </a:graphicData>
+            </a:graphic>
+          </wp:inline>
+        </w:drawing>
+      </w:r>
+      <w:r>
+        <w:rPr>
+          <w:lang w:val="fr-FR"/>
+        </w:rPr>
+        <w:lastRenderedPageBreak/>
+        <w:drawing>
+          <wp:inline distT="0" distB="0" distL="0" distR="0" wp14:anchorId="6AA1995F" wp14:editId="30E9F156">
+            <wp:extent cx="5943600" cy="4125595"/>
+            <wp:effectExtent l="0" t="0" r="0" b="8255"/>
+            <wp:docPr id="83" name="Picture 83"/>
+            <wp:cNvGraphicFramePr>
+              <a:graphicFrameLocks xmlns:a="http://schemas.openxmlformats.org/drawingml/2006/main" noChangeAspect="1"/>
+            </wp:cNvGraphicFramePr>
+            <a:graphic xmlns:a="http://schemas.openxmlformats.org/drawingml/2006/main">
+              <a:graphicData uri="http://schemas.openxmlformats.org/drawingml/2006/picture">
+                <pic:pic xmlns:pic="http://schemas.openxmlformats.org/drawingml/2006/picture">
+                  <pic:nvPicPr>
+                    <pic:cNvPr id="1" name=""/>
+                    <pic:cNvPicPr/>
+                  </pic:nvPicPr>
+                  <pic:blipFill>
+                    <a:blip r:embed="rId33"/>
+                    <a:stretch>
+                      <a:fillRect/>
+                    </a:stretch>
+                  </pic:blipFill>
+                  <pic:spPr>
+                    <a:xfrm>
+                      <a:off x="0" y="0"/>
+                      <a:ext cx="5943600" cy="4125595"/>
+                    </a:xfrm>
+                    <a:prstGeom prst="rect">
+                      <a:avLst/>
+                    </a:prstGeom>
+                  </pic:spPr>
+                </pic:pic>
+              </a:graphicData>
+            </a:graphic>
+          </wp:inline>
+        </w:drawing>
+      </w:r>
+      <w:r>
+        <w:rPr>
+          <w:lang w:val="fr-FR"/>
+        </w:rPr>
+        <w:drawing>
+          <wp:inline distT="0" distB="0" distL="0" distR="0" wp14:anchorId="63B33CDE" wp14:editId="4963414B">
+            <wp:extent cx="5943600" cy="2865120"/>
+            <wp:effectExtent l="0" t="0" r="0" b="0"/>
+            <wp:docPr id="84" name="Picture 84"/>
+            <wp:cNvGraphicFramePr>
+              <a:graphicFrameLocks xmlns:a="http://schemas.openxmlformats.org/drawingml/2006/main" noChangeAspect="1"/>
+            </wp:cNvGraphicFramePr>
+            <a:graphic xmlns:a="http://schemas.openxmlformats.org/drawingml/2006/main">
+              <a:graphicData uri="http://schemas.openxmlformats.org/drawingml/2006/picture">
+                <pic:pic xmlns:pic="http://schemas.openxmlformats.org/drawingml/2006/picture">
+                  <pic:nvPicPr>
+                    <pic:cNvPr id="1" name=""/>
+                    <pic:cNvPicPr/>
+                  </pic:nvPicPr>
+                  <pic:blipFill>
+                    <a:blip r:embed="rId34"/>
+                    <a:stretch>
+                      <a:fillRect/>
+                    </a:stretch>
+                  </pic:blipFill>
+                  <pic:spPr>
+                    <a:xfrm>
+                      <a:off x="0" y="0"/>
+                      <a:ext cx="5943600" cy="2865120"/>
+                    </a:xfrm>
+                    <a:prstGeom prst="rect">
+                      <a:avLst/>
+                    </a:prstGeom>
+                  </pic:spPr>
+                </pic:pic>
+              </a:graphicData>
+            </a:graphic>
+          </wp:inline>
+        </w:drawing>
+      </w:r>
+      <w:r>
+        <w:rPr>
+          <w:lang w:val="fr-FR"/>
+        </w:rPr>
+        <w:lastRenderedPageBreak/>
+        <w:drawing>
+          <wp:inline distT="0" distB="0" distL="0" distR="0" wp14:anchorId="222D0E60" wp14:editId="3D3EF0EF">
+            <wp:extent cx="5943600" cy="2706370"/>
+            <wp:effectExtent l="0" t="0" r="0" b="0"/>
+            <wp:docPr id="85" name="Picture 85"/>
+            <wp:cNvGraphicFramePr>
+              <a:graphicFrameLocks xmlns:a="http://schemas.openxmlformats.org/drawingml/2006/main" noChangeAspect="1"/>
+            </wp:cNvGraphicFramePr>
+            <a:graphic xmlns:a="http://schemas.openxmlformats.org/drawingml/2006/main">
+              <a:graphicData uri="http://schemas.openxmlformats.org/drawingml/2006/picture">
+                <pic:pic xmlns:pic="http://schemas.openxmlformats.org/drawingml/2006/picture">
+                  <pic:nvPicPr>
+                    <pic:cNvPr id="1" name=""/>
+                    <pic:cNvPicPr/>
+                  </pic:nvPicPr>
+                  <pic:blipFill>
+                    <a:blip r:embed="rId35"/>
+                    <a:stretch>
+                      <a:fillRect/>
+                    </a:stretch>
+                  </pic:blipFill>
+                  <pic:spPr>
+                    <a:xfrm>
+                      <a:off x="0" y="0"/>
+                      <a:ext cx="5943600" cy="2706370"/>
+                    </a:xfrm>
+                    <a:prstGeom prst="rect">
+                      <a:avLst/>
+                    </a:prstGeom>
+                  </pic:spPr>
+                </pic:pic>
+              </a:graphicData>
+            </a:graphic>
+          </wp:inline>
+        </w:drawing>
+      </w:r>
+      <w:r>
+        <w:rPr>
+          <w:lang w:val="fr-FR"/>
+        </w:rPr>
+        <w:drawing>
+          <wp:inline distT="0" distB="0" distL="0" distR="0" wp14:anchorId="49B307E7" wp14:editId="22140638">
+            <wp:extent cx="5943600" cy="2720975"/>
+            <wp:effectExtent l="0" t="0" r="0" b="3175"/>
+            <wp:docPr id="13" name="Picture 13"/>
+            <wp:cNvGraphicFramePr>
+              <a:graphicFrameLocks xmlns:a="http://schemas.openxmlformats.org/drawingml/2006/main" noChangeAspect="1"/>
+            </wp:cNvGraphicFramePr>
+            <a:graphic xmlns:a="http://schemas.openxmlformats.org/drawingml/2006/main">
+              <a:graphicData uri="http://schemas.openxmlformats.org/drawingml/2006/picture">
+                <pic:pic xmlns:pic="http://schemas.openxmlformats.org/drawingml/2006/picture">
+                  <pic:nvPicPr>
+                    <pic:cNvPr id="1" name=""/>
+                    <pic:cNvPicPr/>
+                  </pic:nvPicPr>
+                  <pic:blipFill>
+                    <a:blip r:embed="rId36"/>
+                    <a:stretch>
+                      <a:fillRect/>
+                    </a:stretch>
+                  </pic:blipFill>
+                  <pic:spPr>
+                    <a:xfrm>
+                      <a:off x="0" y="0"/>
+                      <a:ext cx="5943600" cy="2720975"/>
+                    </a:xfrm>
+                    <a:prstGeom prst="rect">
+                      <a:avLst/>
+                    </a:prstGeom>
+                  </pic:spPr>
+                </pic:pic>
+              </a:graphicData>
+            </a:graphic>
+          </wp:inline>
+        </w:drawing>
+      </w:r>
     </w:p>
     <w:sectPr>
       <w:pgSz w:w="12240" w:h="15840"/>

</xml_diff>